<commit_message>
falta respostas da exp6 e anexos
</commit_message>
<xml_diff>
--- a/Projeto 2/Duda/Report_RCOM.docx
+++ b/Projeto 2/Duda/Report_RCOM.docx
@@ -2126,7 +2126,15 @@
         <w:t>Y</w:t>
       </w:r>
       <w:r>
-        <w:t xml:space="preserve">3 (terminal) : </w:t>
+        <w:t>3 (terminal</w:t>
+      </w:r>
+      <w:proofErr w:type="gramStart"/>
+      <w:r>
+        <w:t>) :</w:t>
+      </w:r>
+      <w:proofErr w:type="gramEnd"/>
+      <w:r>
+        <w:t xml:space="preserve"> </w:t>
       </w:r>
       <w:proofErr w:type="spellStart"/>
       <w:r>
@@ -2155,7 +2163,15 @@
         <w:t>Y</w:t>
       </w:r>
       <w:r>
-        <w:t xml:space="preserve">4 (terminal) : </w:t>
+        <w:t>4 (terminal</w:t>
+      </w:r>
+      <w:proofErr w:type="gramStart"/>
+      <w:r>
+        <w:t>) :</w:t>
+      </w:r>
+      <w:proofErr w:type="gramEnd"/>
+      <w:r>
+        <w:t xml:space="preserve"> </w:t>
       </w:r>
       <w:proofErr w:type="spellStart"/>
       <w:r>
@@ -2184,7 +2200,15 @@
         <w:t>Y</w:t>
       </w:r>
       <w:r>
-        <w:t xml:space="preserve">4 (terminal) : </w:t>
+        <w:t>4 (terminal</w:t>
+      </w:r>
+      <w:proofErr w:type="gramStart"/>
+      <w:r>
+        <w:t>) :</w:t>
+      </w:r>
+      <w:proofErr w:type="gramEnd"/>
+      <w:r>
+        <w:t xml:space="preserve"> </w:t>
       </w:r>
       <w:proofErr w:type="spellStart"/>
       <w:r>
@@ -3604,10 +3628,7 @@
         <w:spacing w:after="0" w:line="240" w:lineRule="auto"/>
       </w:pPr>
       <w:r>
-        <w:t xml:space="preserve">- </w:t>
-      </w:r>
-      <w:r>
-        <w:t xml:space="preserve">MAC </w:t>
+        <w:t xml:space="preserve">- MAC </w:t>
       </w:r>
       <w:proofErr w:type="spellStart"/>
       <w:r>
@@ -3652,10 +3673,7 @@
         <w:spacing w:after="0" w:line="240" w:lineRule="auto"/>
       </w:pPr>
       <w:r>
-        <w:t xml:space="preserve">- </w:t>
-      </w:r>
-      <w:r>
-        <w:t xml:space="preserve">IP </w:t>
+        <w:t xml:space="preserve">- IP </w:t>
       </w:r>
       <w:proofErr w:type="spellStart"/>
       <w:r>
@@ -3713,10 +3731,7 @@
         <w:spacing w:after="0" w:line="240" w:lineRule="auto"/>
       </w:pPr>
       <w:r>
-        <w:t xml:space="preserve">- </w:t>
-      </w:r>
-      <w:r>
-        <w:t xml:space="preserve">MAC </w:t>
+        <w:t xml:space="preserve">- MAC </w:t>
       </w:r>
       <w:proofErr w:type="spellStart"/>
       <w:r>
@@ -3753,10 +3768,7 @@
         <w:spacing w:after="0" w:line="240" w:lineRule="auto"/>
       </w:pPr>
       <w:r>
-        <w:t xml:space="preserve">- </w:t>
-      </w:r>
-      <w:r>
-        <w:t xml:space="preserve">IP </w:t>
+        <w:t xml:space="preserve">- IP </w:t>
       </w:r>
       <w:proofErr w:type="spellStart"/>
       <w:r>
@@ -4002,10 +4014,7 @@
     </w:p>
     <w:p>
       <w:r>
-        <w:t xml:space="preserve"> </w:t>
-      </w:r>
-      <w:r>
-        <w:t xml:space="preserve">To determine </w:t>
+        <w:t xml:space="preserve"> To determine </w:t>
       </w:r>
       <w:proofErr w:type="spellStart"/>
       <w:r>
@@ -4282,10 +4291,7 @@
     </w:p>
     <w:p>
       <w:r>
-        <w:t xml:space="preserve"> </w:t>
-      </w:r>
-      <w:r>
-        <w:t xml:space="preserve">We can </w:t>
+        <w:t xml:space="preserve"> We can </w:t>
       </w:r>
       <w:proofErr w:type="spellStart"/>
       <w:r>
@@ -4960,7 +4966,15 @@
         <w:jc w:val="center"/>
       </w:pPr>
       <w:r>
-        <w:t xml:space="preserve">TuxY2 (terminal) : </w:t>
+        <w:t>TuxY2 (terminal</w:t>
+      </w:r>
+      <w:proofErr w:type="gramStart"/>
+      <w:r>
+        <w:t>) :</w:t>
+      </w:r>
+      <w:proofErr w:type="gramEnd"/>
+      <w:r>
+        <w:t xml:space="preserve"> </w:t>
       </w:r>
       <w:proofErr w:type="spellStart"/>
       <w:r>
@@ -5891,7 +5905,15 @@
       </w:r>
       <w:proofErr w:type="spellEnd"/>
       <w:r>
-        <w:t xml:space="preserve"> ate </w:t>
+        <w:t xml:space="preserve"> </w:t>
+      </w:r>
+      <w:proofErr w:type="gramStart"/>
+      <w:r>
+        <w:t>ate</w:t>
+      </w:r>
+      <w:proofErr w:type="gramEnd"/>
+      <w:r>
+        <w:t xml:space="preserve"> </w:t>
       </w:r>
       <w:proofErr w:type="spellStart"/>
       <w:r>
@@ -6437,7 +6459,15 @@
       </w:r>
       <w:proofErr w:type="spellEnd"/>
       <w:r>
-        <w:t xml:space="preserve"> net.ipv4.ip_forward=1</w:t>
+        <w:t xml:space="preserve"> </w:t>
+      </w:r>
+      <w:proofErr w:type="gramStart"/>
+      <w:r>
+        <w:t>net.ipv4.ip</w:t>
+      </w:r>
+      <w:proofErr w:type="gramEnd"/>
+      <w:r>
+        <w:t>_forward=1</w:t>
       </w:r>
     </w:p>
     <w:p>
@@ -6451,7 +6481,15 @@
       </w:r>
       <w:proofErr w:type="spellEnd"/>
       <w:r>
-        <w:t xml:space="preserve"> net.ipv4.icmp_echo_ignore_broadcasts=0</w:t>
+        <w:t xml:space="preserve"> </w:t>
+      </w:r>
+      <w:proofErr w:type="gramStart"/>
+      <w:r>
+        <w:t>net.ipv4.icmp</w:t>
+      </w:r>
+      <w:proofErr w:type="gramEnd"/>
+      <w:r>
+        <w:t>_echo_ignore_broadcasts=0</w:t>
       </w:r>
     </w:p>
     <w:p/>
@@ -7131,12 +7169,14 @@
         <w:rPr>
           <w:b/>
           <w:bCs/>
-        </w:rPr>
-      </w:pPr>
-      <w:r>
-        <w:rPr>
-          <w:b/>
-          <w:bCs/>
+          <w:u w:val="single"/>
+        </w:rPr>
+      </w:pPr>
+      <w:r>
+        <w:rPr>
+          <w:b/>
+          <w:bCs/>
+          <w:u w:val="single"/>
         </w:rPr>
         <w:lastRenderedPageBreak/>
         <w:t xml:space="preserve">What </w:t>
@@ -7146,6 +7186,7 @@
         <w:rPr>
           <w:b/>
           <w:bCs/>
+          <w:u w:val="single"/>
         </w:rPr>
         <w:t>information</w:t>
       </w:r>
@@ -7154,6 +7195,7 @@
         <w:rPr>
           <w:b/>
           <w:bCs/>
+          <w:u w:val="single"/>
         </w:rPr>
         <w:t xml:space="preserve"> does </w:t>
       </w:r>
@@ -7162,6 +7204,7 @@
         <w:rPr>
           <w:b/>
           <w:bCs/>
+          <w:u w:val="single"/>
         </w:rPr>
         <w:t>an</w:t>
       </w:r>
@@ -7170,14 +7213,16 @@
         <w:rPr>
           <w:b/>
           <w:bCs/>
-        </w:rPr>
-        <w:t xml:space="preserve"> </w:t>
-      </w:r>
-      <w:proofErr w:type="spellStart"/>
-      <w:r>
-        <w:rPr>
-          <w:b/>
-          <w:bCs/>
+          <w:u w:val="single"/>
+        </w:rPr>
+        <w:t xml:space="preserve"> </w:t>
+      </w:r>
+      <w:proofErr w:type="spellStart"/>
+      <w:r>
+        <w:rPr>
+          <w:b/>
+          <w:bCs/>
+          <w:u w:val="single"/>
         </w:rPr>
         <w:t>entry</w:t>
       </w:r>
@@ -7186,14 +7231,16 @@
         <w:rPr>
           <w:b/>
           <w:bCs/>
-        </w:rPr>
-        <w:t xml:space="preserve"> </w:t>
-      </w:r>
-      <w:proofErr w:type="spellStart"/>
-      <w:r>
-        <w:rPr>
-          <w:b/>
-          <w:bCs/>
+          <w:u w:val="single"/>
+        </w:rPr>
+        <w:t xml:space="preserve"> </w:t>
+      </w:r>
+      <w:proofErr w:type="spellStart"/>
+      <w:r>
+        <w:rPr>
+          <w:b/>
+          <w:bCs/>
+          <w:u w:val="single"/>
         </w:rPr>
         <w:t>of</w:t>
       </w:r>
@@ -7202,14 +7249,16 @@
         <w:rPr>
           <w:b/>
           <w:bCs/>
-        </w:rPr>
-        <w:t xml:space="preserve"> </w:t>
-      </w:r>
-      <w:proofErr w:type="spellStart"/>
-      <w:r>
-        <w:rPr>
-          <w:b/>
-          <w:bCs/>
+          <w:u w:val="single"/>
+        </w:rPr>
+        <w:t xml:space="preserve"> </w:t>
+      </w:r>
+      <w:proofErr w:type="spellStart"/>
+      <w:r>
+        <w:rPr>
+          <w:b/>
+          <w:bCs/>
+          <w:u w:val="single"/>
         </w:rPr>
         <w:t>the</w:t>
       </w:r>
@@ -7218,14 +7267,16 @@
         <w:rPr>
           <w:b/>
           <w:bCs/>
-        </w:rPr>
-        <w:t xml:space="preserve"> </w:t>
-      </w:r>
-      <w:proofErr w:type="spellStart"/>
-      <w:r>
-        <w:rPr>
-          <w:b/>
-          <w:bCs/>
+          <w:u w:val="single"/>
+        </w:rPr>
+        <w:t xml:space="preserve"> </w:t>
+      </w:r>
+      <w:proofErr w:type="spellStart"/>
+      <w:r>
+        <w:rPr>
+          <w:b/>
+          <w:bCs/>
+          <w:u w:val="single"/>
         </w:rPr>
         <w:t>forwarding</w:t>
       </w:r>
@@ -7234,14 +7285,16 @@
         <w:rPr>
           <w:b/>
           <w:bCs/>
-        </w:rPr>
-        <w:t xml:space="preserve"> </w:t>
-      </w:r>
-      <w:proofErr w:type="spellStart"/>
-      <w:r>
-        <w:rPr>
-          <w:b/>
-          <w:bCs/>
+          <w:u w:val="single"/>
+        </w:rPr>
+        <w:t xml:space="preserve"> </w:t>
+      </w:r>
+      <w:proofErr w:type="spellStart"/>
+      <w:r>
+        <w:rPr>
+          <w:b/>
+          <w:bCs/>
+          <w:u w:val="single"/>
         </w:rPr>
         <w:t>table</w:t>
       </w:r>
@@ -7250,14 +7303,16 @@
         <w:rPr>
           <w:b/>
           <w:bCs/>
-        </w:rPr>
-        <w:t xml:space="preserve"> </w:t>
-      </w:r>
-      <w:proofErr w:type="spellStart"/>
-      <w:r>
-        <w:rPr>
-          <w:b/>
-          <w:bCs/>
+          <w:u w:val="single"/>
+        </w:rPr>
+        <w:t xml:space="preserve"> </w:t>
+      </w:r>
+      <w:proofErr w:type="spellStart"/>
+      <w:r>
+        <w:rPr>
+          <w:b/>
+          <w:bCs/>
+          <w:u w:val="single"/>
         </w:rPr>
         <w:t>contain</w:t>
       </w:r>
@@ -7266,6 +7321,7 @@
         <w:rPr>
           <w:b/>
           <w:bCs/>
+          <w:u w:val="single"/>
         </w:rPr>
         <w:t>?</w:t>
       </w:r>
@@ -7453,14 +7509,14 @@
         <w:rPr>
           <w:b/>
           <w:bCs/>
-          <w:color w:val="FF0000"/>
-        </w:rPr>
-      </w:pPr>
-      <w:r>
-        <w:rPr>
-          <w:b/>
-          <w:bCs/>
-          <w:color w:val="FF0000"/>
+          <w:u w:val="single"/>
+        </w:rPr>
+      </w:pPr>
+      <w:r>
+        <w:rPr>
+          <w:b/>
+          <w:bCs/>
+          <w:u w:val="single"/>
         </w:rPr>
         <w:t xml:space="preserve">What ARP </w:t>
       </w:r>
@@ -7469,7 +7525,7 @@
         <w:rPr>
           <w:b/>
           <w:bCs/>
-          <w:color w:val="FF0000"/>
+          <w:u w:val="single"/>
         </w:rPr>
         <w:t>messages</w:t>
       </w:r>
@@ -7478,7 +7534,7 @@
         <w:rPr>
           <w:b/>
           <w:bCs/>
-          <w:color w:val="FF0000"/>
+          <w:u w:val="single"/>
         </w:rPr>
         <w:t xml:space="preserve">, </w:t>
       </w:r>
@@ -7487,7 +7543,7 @@
         <w:rPr>
           <w:b/>
           <w:bCs/>
-          <w:color w:val="FF0000"/>
+          <w:u w:val="single"/>
         </w:rPr>
         <w:t>and</w:t>
       </w:r>
@@ -7496,16 +7552,16 @@
         <w:rPr>
           <w:b/>
           <w:bCs/>
-          <w:color w:val="FF0000"/>
-        </w:rPr>
-        <w:t xml:space="preserve"> </w:t>
-      </w:r>
-      <w:proofErr w:type="spellStart"/>
-      <w:r>
-        <w:rPr>
-          <w:b/>
-          <w:bCs/>
-          <w:color w:val="FF0000"/>
+          <w:u w:val="single"/>
+        </w:rPr>
+        <w:t xml:space="preserve"> </w:t>
+      </w:r>
+      <w:proofErr w:type="spellStart"/>
+      <w:r>
+        <w:rPr>
+          <w:b/>
+          <w:bCs/>
+          <w:u w:val="single"/>
         </w:rPr>
         <w:t>associated</w:t>
       </w:r>
@@ -7514,7 +7570,7 @@
         <w:rPr>
           <w:b/>
           <w:bCs/>
-          <w:color w:val="FF0000"/>
+          <w:u w:val="single"/>
         </w:rPr>
         <w:t xml:space="preserve"> MAC </w:t>
       </w:r>
@@ -7523,7 +7579,7 @@
         <w:rPr>
           <w:b/>
           <w:bCs/>
-          <w:color w:val="FF0000"/>
+          <w:u w:val="single"/>
         </w:rPr>
         <w:t>addresses</w:t>
       </w:r>
@@ -7532,7 +7588,7 @@
         <w:rPr>
           <w:b/>
           <w:bCs/>
-          <w:color w:val="FF0000"/>
+          <w:u w:val="single"/>
         </w:rPr>
         <w:t xml:space="preserve">, are </w:t>
       </w:r>
@@ -7541,7 +7597,7 @@
         <w:rPr>
           <w:b/>
           <w:bCs/>
-          <w:color w:val="FF0000"/>
+          <w:u w:val="single"/>
         </w:rPr>
         <w:t>observed</w:t>
       </w:r>
@@ -7550,16 +7606,16 @@
         <w:rPr>
           <w:b/>
           <w:bCs/>
-          <w:color w:val="FF0000"/>
-        </w:rPr>
-        <w:t xml:space="preserve"> </w:t>
-      </w:r>
-      <w:proofErr w:type="spellStart"/>
-      <w:r>
-        <w:rPr>
-          <w:b/>
-          <w:bCs/>
-          <w:color w:val="FF0000"/>
+          <w:u w:val="single"/>
+        </w:rPr>
+        <w:t xml:space="preserve"> </w:t>
+      </w:r>
+      <w:proofErr w:type="spellStart"/>
+      <w:r>
+        <w:rPr>
+          <w:b/>
+          <w:bCs/>
+          <w:u w:val="single"/>
         </w:rPr>
         <w:t>and</w:t>
       </w:r>
@@ -7568,9 +7624,215 @@
         <w:rPr>
           <w:b/>
           <w:bCs/>
-          <w:color w:val="FF0000"/>
+          <w:u w:val="single"/>
         </w:rPr>
         <w:t xml:space="preserve"> why?</w:t>
+      </w:r>
+    </w:p>
+    <w:p>
+      <w:pPr>
+        <w:spacing w:after="0" w:line="240" w:lineRule="auto"/>
+      </w:pPr>
+      <w:r>
+        <w:t xml:space="preserve"> </w:t>
+      </w:r>
+      <w:proofErr w:type="spellStart"/>
+      <w:r>
+        <w:t>The</w:t>
+      </w:r>
+      <w:proofErr w:type="spellEnd"/>
+      <w:r>
+        <w:t xml:space="preserve"> ARP </w:t>
+      </w:r>
+      <w:proofErr w:type="spellStart"/>
+      <w:r>
+        <w:t>packets</w:t>
+      </w:r>
+      <w:proofErr w:type="spellEnd"/>
+      <w:r>
+        <w:t xml:space="preserve"> </w:t>
+      </w:r>
+      <w:proofErr w:type="spellStart"/>
+      <w:r>
+        <w:t>exchanged</w:t>
+      </w:r>
+      <w:proofErr w:type="spellEnd"/>
+      <w:r>
+        <w:t xml:space="preserve"> </w:t>
+      </w:r>
+      <w:proofErr w:type="spellStart"/>
+      <w:r>
+        <w:t>contain</w:t>
+      </w:r>
+      <w:proofErr w:type="spellEnd"/>
+      <w:r>
+        <w:t xml:space="preserve"> </w:t>
+      </w:r>
+      <w:proofErr w:type="spellStart"/>
+      <w:r>
+        <w:t>the</w:t>
+      </w:r>
+      <w:proofErr w:type="spellEnd"/>
+      <w:r>
+        <w:t xml:space="preserve"> MAC </w:t>
+      </w:r>
+      <w:proofErr w:type="spellStart"/>
+      <w:r>
+        <w:t>addresses</w:t>
+      </w:r>
+      <w:proofErr w:type="spellEnd"/>
+      <w:r>
+        <w:t xml:space="preserve"> </w:t>
+      </w:r>
+      <w:proofErr w:type="spellStart"/>
+      <w:r>
+        <w:t>of</w:t>
+      </w:r>
+      <w:proofErr w:type="spellEnd"/>
+      <w:r>
+        <w:t xml:space="preserve"> Tux63 </w:t>
+      </w:r>
+      <w:proofErr w:type="spellStart"/>
+      <w:r>
+        <w:t>and</w:t>
+      </w:r>
+      <w:proofErr w:type="spellEnd"/>
+      <w:r>
+        <w:t xml:space="preserve"> Tux64 </w:t>
+      </w:r>
+      <w:proofErr w:type="spellStart"/>
+      <w:r>
+        <w:t>but</w:t>
+      </w:r>
+      <w:proofErr w:type="spellEnd"/>
+      <w:r>
+        <w:t xml:space="preserve"> not </w:t>
+      </w:r>
+      <w:proofErr w:type="spellStart"/>
+      <w:r>
+        <w:t>those</w:t>
+      </w:r>
+      <w:proofErr w:type="spellEnd"/>
+      <w:r>
+        <w:t xml:space="preserve"> </w:t>
+      </w:r>
+      <w:proofErr w:type="spellStart"/>
+      <w:r>
+        <w:t>of</w:t>
+      </w:r>
+      <w:proofErr w:type="spellEnd"/>
+      <w:r>
+        <w:t xml:space="preserve"> </w:t>
+      </w:r>
+      <w:proofErr w:type="spellStart"/>
+      <w:r>
+        <w:t>the</w:t>
+      </w:r>
+      <w:proofErr w:type="spellEnd"/>
+      <w:r>
+        <w:t xml:space="preserve"> </w:t>
+      </w:r>
+      <w:proofErr w:type="spellStart"/>
+      <w:r>
+        <w:t>destination</w:t>
+      </w:r>
+      <w:proofErr w:type="spellEnd"/>
+      <w:r>
+        <w:t xml:space="preserve"> (Tux62). </w:t>
+      </w:r>
+      <w:r>
+        <w:t xml:space="preserve"> </w:t>
+      </w:r>
+    </w:p>
+    <w:p>
+      <w:pPr>
+        <w:spacing w:line="240" w:lineRule="auto"/>
+      </w:pPr>
+      <w:r>
+        <w:t xml:space="preserve"> </w:t>
+      </w:r>
+      <w:r>
+        <w:t xml:space="preserve">This </w:t>
+      </w:r>
+      <w:proofErr w:type="spellStart"/>
+      <w:r>
+        <w:t>happens</w:t>
+      </w:r>
+      <w:proofErr w:type="spellEnd"/>
+      <w:r>
+        <w:t xml:space="preserve"> because </w:t>
+      </w:r>
+      <w:proofErr w:type="spellStart"/>
+      <w:r>
+        <w:t>the</w:t>
+      </w:r>
+      <w:proofErr w:type="spellEnd"/>
+      <w:r>
+        <w:t xml:space="preserve"> </w:t>
+      </w:r>
+      <w:proofErr w:type="spellStart"/>
+      <w:r>
+        <w:t>routing</w:t>
+      </w:r>
+      <w:proofErr w:type="spellEnd"/>
+      <w:r>
+        <w:t xml:space="preserve"> </w:t>
+      </w:r>
+      <w:proofErr w:type="spellStart"/>
+      <w:r>
+        <w:t>process</w:t>
+      </w:r>
+      <w:proofErr w:type="spellEnd"/>
+      <w:r>
+        <w:t xml:space="preserve"> </w:t>
+      </w:r>
+      <w:proofErr w:type="spellStart"/>
+      <w:r>
+        <w:t>involves</w:t>
+      </w:r>
+      <w:proofErr w:type="spellEnd"/>
+      <w:r>
+        <w:t xml:space="preserve"> </w:t>
+      </w:r>
+      <w:proofErr w:type="spellStart"/>
+      <w:r>
+        <w:t>the</w:t>
+      </w:r>
+      <w:proofErr w:type="spellEnd"/>
+      <w:r>
+        <w:t xml:space="preserve"> </w:t>
+      </w:r>
+      <w:proofErr w:type="spellStart"/>
+      <w:r>
+        <w:t>gateway</w:t>
+      </w:r>
+      <w:proofErr w:type="spellEnd"/>
+      <w:r>
+        <w:t xml:space="preserve"> (Tux64), so Tux63 </w:t>
+      </w:r>
+      <w:proofErr w:type="spellStart"/>
+      <w:r>
+        <w:t>only</w:t>
+      </w:r>
+      <w:proofErr w:type="spellEnd"/>
+      <w:r>
+        <w:t xml:space="preserve"> </w:t>
+      </w:r>
+      <w:proofErr w:type="spellStart"/>
+      <w:r>
+        <w:t>recognizes</w:t>
+      </w:r>
+      <w:proofErr w:type="spellEnd"/>
+      <w:r>
+        <w:t xml:space="preserve"> Tux64 </w:t>
+      </w:r>
+      <w:proofErr w:type="spellStart"/>
+      <w:r>
+        <w:t>and</w:t>
+      </w:r>
+      <w:proofErr w:type="spellEnd"/>
+      <w:r>
+        <w:t xml:space="preserve"> not Tux62.</w:t>
       </w:r>
     </w:p>
     <w:p>
@@ -7583,14 +7845,14 @@
         <w:rPr>
           <w:b/>
           <w:bCs/>
-          <w:color w:val="FF0000"/>
-        </w:rPr>
-      </w:pPr>
-      <w:r>
-        <w:rPr>
-          <w:b/>
-          <w:bCs/>
-          <w:color w:val="FF0000"/>
+          <w:u w:val="single"/>
+        </w:rPr>
+      </w:pPr>
+      <w:r>
+        <w:rPr>
+          <w:b/>
+          <w:bCs/>
+          <w:u w:val="single"/>
         </w:rPr>
         <w:t xml:space="preserve">What ICMP </w:t>
       </w:r>
@@ -7599,7 +7861,7 @@
         <w:rPr>
           <w:b/>
           <w:bCs/>
-          <w:color w:val="FF0000"/>
+          <w:u w:val="single"/>
         </w:rPr>
         <w:t>packets</w:t>
       </w:r>
@@ -7608,7 +7870,7 @@
         <w:rPr>
           <w:b/>
           <w:bCs/>
-          <w:color w:val="FF0000"/>
+          <w:u w:val="single"/>
         </w:rPr>
         <w:t xml:space="preserve"> are </w:t>
       </w:r>
@@ -7617,7 +7879,7 @@
         <w:rPr>
           <w:b/>
           <w:bCs/>
-          <w:color w:val="FF0000"/>
+          <w:u w:val="single"/>
         </w:rPr>
         <w:t>observed</w:t>
       </w:r>
@@ -7626,16 +7888,16 @@
         <w:rPr>
           <w:b/>
           <w:bCs/>
-          <w:color w:val="FF0000"/>
-        </w:rPr>
-        <w:t xml:space="preserve"> </w:t>
-      </w:r>
-      <w:proofErr w:type="spellStart"/>
-      <w:r>
-        <w:rPr>
-          <w:b/>
-          <w:bCs/>
-          <w:color w:val="FF0000"/>
+          <w:u w:val="single"/>
+        </w:rPr>
+        <w:t xml:space="preserve"> </w:t>
+      </w:r>
+      <w:proofErr w:type="spellStart"/>
+      <w:r>
+        <w:rPr>
+          <w:b/>
+          <w:bCs/>
+          <w:u w:val="single"/>
         </w:rPr>
         <w:t>and</w:t>
       </w:r>
@@ -7644,10 +7906,143 @@
         <w:rPr>
           <w:b/>
           <w:bCs/>
-          <w:color w:val="FF0000"/>
+          <w:u w:val="single"/>
         </w:rPr>
         <w:t xml:space="preserve"> why?</w:t>
       </w:r>
+    </w:p>
+    <w:p>
+      <w:r>
+        <w:t xml:space="preserve">We observe </w:t>
+      </w:r>
+      <w:proofErr w:type="spellStart"/>
+      <w:r>
+        <w:t>the</w:t>
+      </w:r>
+      <w:proofErr w:type="spellEnd"/>
+      <w:r>
+        <w:t xml:space="preserve"> ICMP </w:t>
+      </w:r>
+      <w:proofErr w:type="spellStart"/>
+      <w:r>
+        <w:t>packets</w:t>
+      </w:r>
+      <w:proofErr w:type="spellEnd"/>
+      <w:r>
+        <w:t xml:space="preserve">, </w:t>
+      </w:r>
+      <w:proofErr w:type="spellStart"/>
+      <w:r>
+        <w:t>which</w:t>
+      </w:r>
+      <w:proofErr w:type="spellEnd"/>
+      <w:r>
+        <w:t xml:space="preserve"> have </w:t>
+      </w:r>
+      <w:proofErr w:type="spellStart"/>
+      <w:r>
+        <w:t>the</w:t>
+      </w:r>
+      <w:proofErr w:type="spellEnd"/>
+      <w:r>
+        <w:t xml:space="preserve"> </w:t>
+      </w:r>
+      <w:proofErr w:type="spellStart"/>
+      <w:r>
+        <w:t>source</w:t>
+      </w:r>
+      <w:proofErr w:type="spellEnd"/>
+      <w:r>
+        <w:t xml:space="preserve"> (Tux63 IP) </w:t>
+      </w:r>
+      <w:proofErr w:type="spellStart"/>
+      <w:r>
+        <w:t>and</w:t>
+      </w:r>
+      <w:proofErr w:type="spellEnd"/>
+      <w:r>
+        <w:t xml:space="preserve"> </w:t>
+      </w:r>
+      <w:proofErr w:type="spellStart"/>
+      <w:r>
+        <w:t>destination</w:t>
+      </w:r>
+      <w:proofErr w:type="spellEnd"/>
+      <w:r>
+        <w:t xml:space="preserve"> (Tux64 IP) </w:t>
+      </w:r>
+      <w:proofErr w:type="spellStart"/>
+      <w:r>
+        <w:t>addresses</w:t>
+      </w:r>
+      <w:proofErr w:type="spellEnd"/>
+      <w:r>
+        <w:t xml:space="preserve">. This </w:t>
+      </w:r>
+      <w:r>
+        <w:t xml:space="preserve">leads </w:t>
+      </w:r>
+      <w:proofErr w:type="spellStart"/>
+      <w:r>
+        <w:t>us</w:t>
+      </w:r>
+      <w:proofErr w:type="spellEnd"/>
+      <w:r>
+        <w:t xml:space="preserve"> to </w:t>
+      </w:r>
+      <w:proofErr w:type="spellStart"/>
+      <w:r>
+        <w:t>conclude</w:t>
+      </w:r>
+      <w:proofErr w:type="spellEnd"/>
+      <w:r>
+        <w:t xml:space="preserve"> that </w:t>
+      </w:r>
+      <w:proofErr w:type="spellStart"/>
+      <w:r>
+        <w:t>the</w:t>
+      </w:r>
+      <w:proofErr w:type="spellEnd"/>
+      <w:r>
+        <w:t xml:space="preserve"> network is well </w:t>
+      </w:r>
+      <w:proofErr w:type="spellStart"/>
+      <w:r>
+        <w:t>configured</w:t>
+      </w:r>
+      <w:proofErr w:type="spellEnd"/>
+      <w:r>
+        <w:t xml:space="preserve"> </w:t>
+      </w:r>
+      <w:proofErr w:type="spellStart"/>
+      <w:r>
+        <w:t>and</w:t>
+      </w:r>
+      <w:proofErr w:type="spellEnd"/>
+      <w:r>
+        <w:t xml:space="preserve"> that </w:t>
+      </w:r>
+      <w:proofErr w:type="spellStart"/>
+      <w:r>
+        <w:t>communication</w:t>
+      </w:r>
+      <w:proofErr w:type="spellEnd"/>
+      <w:r>
+        <w:t xml:space="preserve"> is </w:t>
+      </w:r>
+      <w:proofErr w:type="spellStart"/>
+      <w:r>
+        <w:t>working</w:t>
+      </w:r>
+      <w:proofErr w:type="spellEnd"/>
+      <w:r>
+        <w:t xml:space="preserve"> </w:t>
+      </w:r>
+      <w:proofErr w:type="spellStart"/>
+      <w:r>
+        <w:t>correctly</w:t>
+      </w:r>
+      <w:proofErr w:type="spellEnd"/>
     </w:p>
     <w:p>
       <w:pPr>
@@ -7659,14 +8054,14 @@
         <w:rPr>
           <w:b/>
           <w:bCs/>
-          <w:color w:val="FF0000"/>
-        </w:rPr>
-      </w:pPr>
-      <w:r>
-        <w:rPr>
-          <w:b/>
-          <w:bCs/>
-          <w:color w:val="FF0000"/>
+          <w:u w:val="single"/>
+        </w:rPr>
+      </w:pPr>
+      <w:r>
+        <w:rPr>
+          <w:b/>
+          <w:bCs/>
+          <w:u w:val="single"/>
         </w:rPr>
         <w:t xml:space="preserve">What are </w:t>
       </w:r>
@@ -7675,7 +8070,7 @@
         <w:rPr>
           <w:b/>
           <w:bCs/>
-          <w:color w:val="FF0000"/>
+          <w:u w:val="single"/>
         </w:rPr>
         <w:t>the</w:t>
       </w:r>
@@ -7684,7 +8079,7 @@
         <w:rPr>
           <w:b/>
           <w:bCs/>
-          <w:color w:val="FF0000"/>
+          <w:u w:val="single"/>
         </w:rPr>
         <w:t xml:space="preserve"> IP </w:t>
       </w:r>
@@ -7693,7 +8088,7 @@
         <w:rPr>
           <w:b/>
           <w:bCs/>
-          <w:color w:val="FF0000"/>
+          <w:u w:val="single"/>
         </w:rPr>
         <w:t>and</w:t>
       </w:r>
@@ -7702,7 +8097,7 @@
         <w:rPr>
           <w:b/>
           <w:bCs/>
-          <w:color w:val="FF0000"/>
+          <w:u w:val="single"/>
         </w:rPr>
         <w:t xml:space="preserve"> MAC </w:t>
       </w:r>
@@ -7711,7 +8106,7 @@
         <w:rPr>
           <w:b/>
           <w:bCs/>
-          <w:color w:val="FF0000"/>
+          <w:u w:val="single"/>
         </w:rPr>
         <w:t>addresses</w:t>
       </w:r>
@@ -7720,16 +8115,16 @@
         <w:rPr>
           <w:b/>
           <w:bCs/>
-          <w:color w:val="FF0000"/>
-        </w:rPr>
-        <w:t xml:space="preserve"> </w:t>
-      </w:r>
-      <w:proofErr w:type="spellStart"/>
-      <w:r>
-        <w:rPr>
-          <w:b/>
-          <w:bCs/>
-          <w:color w:val="FF0000"/>
+          <w:u w:val="single"/>
+        </w:rPr>
+        <w:t xml:space="preserve"> </w:t>
+      </w:r>
+      <w:proofErr w:type="spellStart"/>
+      <w:r>
+        <w:rPr>
+          <w:b/>
+          <w:bCs/>
+          <w:u w:val="single"/>
         </w:rPr>
         <w:t>associated</w:t>
       </w:r>
@@ -7738,7 +8133,7 @@
         <w:rPr>
           <w:b/>
           <w:bCs/>
-          <w:color w:val="FF0000"/>
+          <w:u w:val="single"/>
         </w:rPr>
         <w:t xml:space="preserve"> to ICMP </w:t>
       </w:r>
@@ -7747,7 +8142,7 @@
         <w:rPr>
           <w:b/>
           <w:bCs/>
-          <w:color w:val="FF0000"/>
+          <w:u w:val="single"/>
         </w:rPr>
         <w:t>packets</w:t>
       </w:r>
@@ -7756,16 +8151,16 @@
         <w:rPr>
           <w:b/>
           <w:bCs/>
-          <w:color w:val="FF0000"/>
-        </w:rPr>
-        <w:t xml:space="preserve"> </w:t>
-      </w:r>
-      <w:proofErr w:type="spellStart"/>
-      <w:r>
-        <w:rPr>
-          <w:b/>
-          <w:bCs/>
-          <w:color w:val="FF0000"/>
+          <w:u w:val="single"/>
+        </w:rPr>
+        <w:t xml:space="preserve"> </w:t>
+      </w:r>
+      <w:proofErr w:type="spellStart"/>
+      <w:r>
+        <w:rPr>
+          <w:b/>
+          <w:bCs/>
+          <w:u w:val="single"/>
         </w:rPr>
         <w:t>and</w:t>
       </w:r>
@@ -7774,9 +8169,233 @@
         <w:rPr>
           <w:b/>
           <w:bCs/>
-          <w:color w:val="FF0000"/>
+          <w:u w:val="single"/>
         </w:rPr>
         <w:t xml:space="preserve"> why?</w:t>
+      </w:r>
+    </w:p>
+    <w:p>
+      <w:pPr>
+        <w:spacing w:after="0" w:line="240" w:lineRule="auto"/>
+      </w:pPr>
+      <w:r>
+        <w:t xml:space="preserve"> </w:t>
+      </w:r>
+      <w:proofErr w:type="spellStart"/>
+      <w:r>
+        <w:t>The</w:t>
+      </w:r>
+      <w:proofErr w:type="spellEnd"/>
+      <w:r>
+        <w:t xml:space="preserve"> ICMP </w:t>
+      </w:r>
+      <w:proofErr w:type="spellStart"/>
+      <w:r>
+        <w:t>packets</w:t>
+      </w:r>
+      <w:proofErr w:type="spellEnd"/>
+      <w:r>
+        <w:t xml:space="preserve"> that </w:t>
+      </w:r>
+      <w:proofErr w:type="spellStart"/>
+      <w:r>
+        <w:t>were</w:t>
+      </w:r>
+      <w:proofErr w:type="spellEnd"/>
+      <w:r>
+        <w:t xml:space="preserve"> </w:t>
+      </w:r>
+      <w:proofErr w:type="spellStart"/>
+      <w:r>
+        <w:t>generated</w:t>
+      </w:r>
+      <w:proofErr w:type="spellEnd"/>
+      <w:r>
+        <w:t xml:space="preserve"> </w:t>
+      </w:r>
+      <w:proofErr w:type="spellStart"/>
+      <w:r>
+        <w:t>when</w:t>
+      </w:r>
+      <w:proofErr w:type="spellEnd"/>
+      <w:r>
+        <w:t xml:space="preserve"> we </w:t>
+      </w:r>
+      <w:proofErr w:type="spellStart"/>
+      <w:r>
+        <w:t>pinged</w:t>
+      </w:r>
+      <w:proofErr w:type="spellEnd"/>
+      <w:r>
+        <w:t xml:space="preserve"> </w:t>
+      </w:r>
+      <w:proofErr w:type="spellStart"/>
+      <w:r>
+        <w:t>from</w:t>
+      </w:r>
+      <w:proofErr w:type="spellEnd"/>
+      <w:r>
+        <w:t xml:space="preserve"> Tux63 (as </w:t>
+      </w:r>
+      <w:proofErr w:type="spellStart"/>
+      <w:r>
+        <w:t>requested</w:t>
+      </w:r>
+      <w:proofErr w:type="spellEnd"/>
+      <w:r>
+        <w:t xml:space="preserve">) </w:t>
+      </w:r>
+      <w:proofErr w:type="spellStart"/>
+      <w:r>
+        <w:t>include</w:t>
+      </w:r>
+      <w:proofErr w:type="spellEnd"/>
+      <w:r>
+        <w:t xml:space="preserve"> </w:t>
+      </w:r>
+      <w:proofErr w:type="spellStart"/>
+      <w:r>
+        <w:t>the</w:t>
+      </w:r>
+      <w:proofErr w:type="spellEnd"/>
+      <w:r>
+        <w:t xml:space="preserve"> </w:t>
+      </w:r>
+      <w:proofErr w:type="spellStart"/>
+      <w:r>
+        <w:t>source</w:t>
+      </w:r>
+      <w:proofErr w:type="spellEnd"/>
+      <w:r>
+        <w:t xml:space="preserve"> (Tux63) </w:t>
+      </w:r>
+      <w:proofErr w:type="spellStart"/>
+      <w:r>
+        <w:t>and</w:t>
+      </w:r>
+      <w:proofErr w:type="spellEnd"/>
+      <w:r>
+        <w:t xml:space="preserve"> </w:t>
+      </w:r>
+      <w:proofErr w:type="spellStart"/>
+      <w:r>
+        <w:t>destination</w:t>
+      </w:r>
+      <w:proofErr w:type="spellEnd"/>
+      <w:r>
+        <w:t xml:space="preserve"> (Tux62) IP </w:t>
+      </w:r>
+      <w:proofErr w:type="spellStart"/>
+      <w:r>
+        <w:t>addresses</w:t>
+      </w:r>
+      <w:proofErr w:type="spellEnd"/>
+      <w:r>
+        <w:t xml:space="preserve">. </w:t>
+      </w:r>
+    </w:p>
+    <w:p>
+      <w:pPr>
+        <w:spacing w:after="0" w:line="240" w:lineRule="auto"/>
+      </w:pPr>
+      <w:r>
+        <w:t xml:space="preserve"> </w:t>
+      </w:r>
+      <w:proofErr w:type="spellStart"/>
+      <w:r>
+        <w:t>However</w:t>
+      </w:r>
+      <w:proofErr w:type="spellEnd"/>
+      <w:r>
+        <w:t xml:space="preserve">, </w:t>
+      </w:r>
+      <w:proofErr w:type="spellStart"/>
+      <w:r>
+        <w:t>the</w:t>
+      </w:r>
+      <w:proofErr w:type="spellEnd"/>
+      <w:r>
+        <w:t xml:space="preserve"> MAC </w:t>
+      </w:r>
+      <w:proofErr w:type="spellStart"/>
+      <w:r>
+        <w:t>address</w:t>
+      </w:r>
+      <w:proofErr w:type="spellEnd"/>
+      <w:r>
+        <w:t xml:space="preserve"> we </w:t>
+      </w:r>
+      <w:proofErr w:type="spellStart"/>
+      <w:r>
+        <w:t>observed</w:t>
+      </w:r>
+      <w:proofErr w:type="spellEnd"/>
+      <w:r>
+        <w:t xml:space="preserve"> is </w:t>
+      </w:r>
+      <w:proofErr w:type="spellStart"/>
+      <w:r>
+        <w:t>from</w:t>
+      </w:r>
+      <w:proofErr w:type="spellEnd"/>
+      <w:r>
+        <w:t xml:space="preserve"> Tux64 because </w:t>
+      </w:r>
+      <w:proofErr w:type="spellStart"/>
+      <w:r>
+        <w:t>it</w:t>
+      </w:r>
+      <w:proofErr w:type="spellEnd"/>
+      <w:r>
+        <w:t xml:space="preserve"> </w:t>
+      </w:r>
+      <w:proofErr w:type="spellStart"/>
+      <w:r>
+        <w:t>acts</w:t>
+      </w:r>
+      <w:proofErr w:type="spellEnd"/>
+      <w:r>
+        <w:t xml:space="preserve"> as </w:t>
+      </w:r>
+      <w:proofErr w:type="spellStart"/>
+      <w:r>
+        <w:t>an</w:t>
+      </w:r>
+      <w:proofErr w:type="spellEnd"/>
+      <w:r>
+        <w:t xml:space="preserve"> </w:t>
+      </w:r>
+      <w:proofErr w:type="spellStart"/>
+      <w:r>
+        <w:t>intermediary</w:t>
+      </w:r>
+      <w:proofErr w:type="spellEnd"/>
+      <w:r>
+        <w:t xml:space="preserve"> </w:t>
+      </w:r>
+      <w:proofErr w:type="spellStart"/>
+      <w:r>
+        <w:t>between</w:t>
+      </w:r>
+      <w:proofErr w:type="spellEnd"/>
+      <w:r>
+        <w:t xml:space="preserve"> </w:t>
+      </w:r>
+      <w:proofErr w:type="spellStart"/>
+      <w:r>
+        <w:t>the</w:t>
+      </w:r>
+      <w:proofErr w:type="spellEnd"/>
+      <w:r>
+        <w:t xml:space="preserve"> </w:t>
+      </w:r>
+      <w:proofErr w:type="spellStart"/>
+      <w:r>
+        <w:t>two</w:t>
+      </w:r>
+      <w:proofErr w:type="spellEnd"/>
+      <w:r>
+        <w:t xml:space="preserve"> network bridges</w:t>
       </w:r>
     </w:p>
     <w:p>
@@ -8696,6 +9315,26 @@
         <w:rPr>
           <w:b/>
           <w:bCs/>
+          <w:sz w:val="10"/>
+          <w:szCs w:val="10"/>
+        </w:rPr>
+      </w:pPr>
+    </w:p>
+    <w:p>
+      <w:pPr>
+        <w:rPr>
+          <w:b/>
+          <w:bCs/>
+          <w:sz w:val="10"/>
+          <w:szCs w:val="10"/>
+        </w:rPr>
+      </w:pPr>
+    </w:p>
+    <w:p>
+      <w:pPr>
+        <w:rPr>
+          <w:b/>
+          <w:bCs/>
           <w:sz w:val="24"/>
           <w:szCs w:val="24"/>
         </w:rPr>
@@ -8708,6 +9347,7 @@
           <w:sz w:val="24"/>
           <w:szCs w:val="24"/>
         </w:rPr>
+        <w:lastRenderedPageBreak/>
         <w:t>Questions</w:t>
       </w:r>
       <w:proofErr w:type="spellEnd"/>
@@ -9737,7 +10377,6 @@
           <w:bCs/>
           <w:u w:val="single"/>
         </w:rPr>
-        <w:lastRenderedPageBreak/>
         <w:t>What does NAT do?</w:t>
       </w:r>
     </w:p>
@@ -10071,10 +10710,7 @@
         <w:spacing w:after="0" w:line="240" w:lineRule="auto"/>
       </w:pPr>
       <w:r>
-        <w:t xml:space="preserve"> </w:t>
-      </w:r>
-      <w:r>
-        <w:t xml:space="preserve">NAT </w:t>
+        <w:t xml:space="preserve"> NAT </w:t>
       </w:r>
       <w:proofErr w:type="spellStart"/>
       <w:r>
@@ -11324,6 +11960,7 @@
           <w:sz w:val="24"/>
           <w:szCs w:val="24"/>
         </w:rPr>
+        <w:lastRenderedPageBreak/>
         <w:t>Questions</w:t>
       </w:r>
       <w:proofErr w:type="spellEnd"/>
@@ -12493,6 +13130,527 @@
           <w:color w:val="FF0000"/>
         </w:rPr>
         <w:t>? Why?</w:t>
+      </w:r>
+    </w:p>
+    <w:p>
+      <w:pPr>
+        <w:rPr>
+          <w:b/>
+          <w:bCs/>
+          <w:color w:val="FF0000"/>
+          <w:sz w:val="24"/>
+          <w:szCs w:val="24"/>
+        </w:rPr>
+      </w:pPr>
+    </w:p>
+    <w:p>
+      <w:pPr>
+        <w:rPr>
+          <w:b/>
+          <w:bCs/>
+          <w:color w:val="FF0000"/>
+          <w:sz w:val="24"/>
+          <w:szCs w:val="24"/>
+        </w:rPr>
+      </w:pPr>
+    </w:p>
+    <w:p>
+      <w:pPr>
+        <w:rPr>
+          <w:b/>
+          <w:bCs/>
+          <w:sz w:val="32"/>
+          <w:szCs w:val="32"/>
+        </w:rPr>
+      </w:pPr>
+      <w:proofErr w:type="spellStart"/>
+      <w:r>
+        <w:rPr>
+          <w:b/>
+          <w:bCs/>
+          <w:sz w:val="32"/>
+          <w:szCs w:val="32"/>
+        </w:rPr>
+        <w:t>Conclusions</w:t>
+      </w:r>
+      <w:proofErr w:type="spellEnd"/>
+      <w:r>
+        <w:rPr>
+          <w:b/>
+          <w:bCs/>
+          <w:sz w:val="32"/>
+          <w:szCs w:val="32"/>
+        </w:rPr>
+        <w:t>:</w:t>
+      </w:r>
+    </w:p>
+    <w:p>
+      <w:pPr>
+        <w:spacing w:after="0" w:line="240" w:lineRule="auto"/>
+      </w:pPr>
+      <w:r>
+        <w:t xml:space="preserve"> </w:t>
+      </w:r>
+      <w:r>
+        <w:t xml:space="preserve">This </w:t>
+      </w:r>
+      <w:proofErr w:type="spellStart"/>
+      <w:r>
+        <w:t>project</w:t>
+      </w:r>
+      <w:proofErr w:type="spellEnd"/>
+      <w:r>
+        <w:t xml:space="preserve"> </w:t>
+      </w:r>
+      <w:proofErr w:type="spellStart"/>
+      <w:r>
+        <w:t>focused</w:t>
+      </w:r>
+      <w:proofErr w:type="spellEnd"/>
+      <w:r>
+        <w:t xml:space="preserve"> </w:t>
+      </w:r>
+      <w:proofErr w:type="spellStart"/>
+      <w:r>
+        <w:t>on</w:t>
+      </w:r>
+      <w:proofErr w:type="spellEnd"/>
+      <w:r>
+        <w:t xml:space="preserve"> </w:t>
+      </w:r>
+      <w:proofErr w:type="spellStart"/>
+      <w:r>
+        <w:t>creating</w:t>
+      </w:r>
+      <w:proofErr w:type="spellEnd"/>
+      <w:r>
+        <w:t xml:space="preserve"> </w:t>
+      </w:r>
+      <w:proofErr w:type="spellStart"/>
+      <w:r>
+        <w:t>an</w:t>
+      </w:r>
+      <w:proofErr w:type="spellEnd"/>
+      <w:r>
+        <w:t xml:space="preserve"> </w:t>
+      </w:r>
+      <w:proofErr w:type="spellStart"/>
+      <w:r>
+        <w:t>application</w:t>
+      </w:r>
+      <w:proofErr w:type="spellEnd"/>
+      <w:r>
+        <w:t xml:space="preserve"> to download files </w:t>
+      </w:r>
+      <w:proofErr w:type="spellStart"/>
+      <w:r>
+        <w:t>through</w:t>
+      </w:r>
+      <w:proofErr w:type="spellEnd"/>
+      <w:r>
+        <w:t xml:space="preserve"> </w:t>
+      </w:r>
+      <w:proofErr w:type="spellStart"/>
+      <w:r>
+        <w:t>connections</w:t>
+      </w:r>
+      <w:proofErr w:type="spellEnd"/>
+      <w:r>
+        <w:t xml:space="preserve"> </w:t>
+      </w:r>
+      <w:proofErr w:type="spellStart"/>
+      <w:r>
+        <w:t>using</w:t>
+      </w:r>
+      <w:proofErr w:type="spellEnd"/>
+      <w:r>
+        <w:t xml:space="preserve"> TCP </w:t>
+      </w:r>
+      <w:proofErr w:type="spellStart"/>
+      <w:r>
+        <w:t>and</w:t>
+      </w:r>
+      <w:proofErr w:type="spellEnd"/>
+      <w:r>
+        <w:t xml:space="preserve"> FTP </w:t>
+      </w:r>
+      <w:proofErr w:type="spellStart"/>
+      <w:r>
+        <w:t>protocols</w:t>
+      </w:r>
+      <w:proofErr w:type="spellEnd"/>
+      <w:r>
+        <w:t xml:space="preserve">, as well as </w:t>
+      </w:r>
+      <w:proofErr w:type="spellStart"/>
+      <w:r>
+        <w:t>configuring</w:t>
+      </w:r>
+      <w:proofErr w:type="spellEnd"/>
+      <w:r>
+        <w:t xml:space="preserve"> </w:t>
+      </w:r>
+      <w:proofErr w:type="spellStart"/>
+      <w:r>
+        <w:t>an</w:t>
+      </w:r>
+      <w:proofErr w:type="spellEnd"/>
+      <w:r>
+        <w:t xml:space="preserve"> IP network so that we </w:t>
+      </w:r>
+      <w:proofErr w:type="spellStart"/>
+      <w:r>
+        <w:t>could</w:t>
+      </w:r>
+      <w:proofErr w:type="spellEnd"/>
+      <w:r>
+        <w:t xml:space="preserve"> </w:t>
+      </w:r>
+      <w:proofErr w:type="spellStart"/>
+      <w:r>
+        <w:t>understand</w:t>
+      </w:r>
+      <w:proofErr w:type="spellEnd"/>
+      <w:r>
+        <w:t xml:space="preserve"> how </w:t>
+      </w:r>
+      <w:proofErr w:type="spellStart"/>
+      <w:r>
+        <w:t>the</w:t>
+      </w:r>
+      <w:proofErr w:type="spellEnd"/>
+      <w:r>
+        <w:t xml:space="preserve"> </w:t>
+      </w:r>
+      <w:proofErr w:type="spellStart"/>
+      <w:r>
+        <w:t>different</w:t>
+      </w:r>
+      <w:proofErr w:type="spellEnd"/>
+      <w:r>
+        <w:t xml:space="preserve"> </w:t>
+      </w:r>
+      <w:proofErr w:type="spellStart"/>
+      <w:r>
+        <w:t>machines</w:t>
+      </w:r>
+      <w:proofErr w:type="spellEnd"/>
+      <w:r>
+        <w:t xml:space="preserve">, routers </w:t>
+      </w:r>
+      <w:proofErr w:type="spellStart"/>
+      <w:r>
+        <w:t>and</w:t>
+      </w:r>
+      <w:proofErr w:type="spellEnd"/>
+      <w:r>
+        <w:t xml:space="preserve"> </w:t>
+      </w:r>
+      <w:proofErr w:type="spellStart"/>
+      <w:r>
+        <w:t>switches</w:t>
+      </w:r>
+      <w:proofErr w:type="spellEnd"/>
+      <w:r>
+        <w:t xml:space="preserve"> </w:t>
+      </w:r>
+      <w:proofErr w:type="spellStart"/>
+      <w:r>
+        <w:t>work</w:t>
+      </w:r>
+      <w:proofErr w:type="spellEnd"/>
+      <w:r>
+        <w:t>.</w:t>
+      </w:r>
+    </w:p>
+    <w:p>
+      <w:pPr>
+        <w:spacing w:after="0" w:line="240" w:lineRule="auto"/>
+      </w:pPr>
+      <w:r>
+        <w:t xml:space="preserve"> By </w:t>
+      </w:r>
+      <w:proofErr w:type="spellStart"/>
+      <w:r>
+        <w:t>exploring</w:t>
+      </w:r>
+      <w:proofErr w:type="spellEnd"/>
+      <w:r>
+        <w:t xml:space="preserve"> </w:t>
+      </w:r>
+      <w:proofErr w:type="spellStart"/>
+      <w:r>
+        <w:t>these</w:t>
+      </w:r>
+      <w:proofErr w:type="spellEnd"/>
+      <w:r>
+        <w:t xml:space="preserve"> </w:t>
+      </w:r>
+      <w:proofErr w:type="spellStart"/>
+      <w:r>
+        <w:t>devices</w:t>
+      </w:r>
+      <w:proofErr w:type="spellEnd"/>
+      <w:r>
+        <w:t xml:space="preserve"> we </w:t>
+      </w:r>
+      <w:proofErr w:type="spellStart"/>
+      <w:r>
+        <w:t>were</w:t>
+      </w:r>
+      <w:proofErr w:type="spellEnd"/>
+      <w:r>
+        <w:t xml:space="preserve"> </w:t>
+      </w:r>
+      <w:proofErr w:type="spellStart"/>
+      <w:r>
+        <w:t>able</w:t>
+      </w:r>
+      <w:proofErr w:type="spellEnd"/>
+      <w:r>
+        <w:t xml:space="preserve"> to </w:t>
+      </w:r>
+      <w:proofErr w:type="spellStart"/>
+      <w:r>
+        <w:t>understand</w:t>
+      </w:r>
+      <w:proofErr w:type="spellEnd"/>
+      <w:r>
+        <w:t xml:space="preserve"> some </w:t>
+      </w:r>
+      <w:proofErr w:type="spellStart"/>
+      <w:r>
+        <w:t>techniques</w:t>
+      </w:r>
+      <w:proofErr w:type="spellEnd"/>
+      <w:r>
+        <w:t xml:space="preserve"> </w:t>
+      </w:r>
+      <w:proofErr w:type="spellStart"/>
+      <w:r>
+        <w:t>such</w:t>
+      </w:r>
+      <w:proofErr w:type="spellEnd"/>
+      <w:r>
+        <w:t xml:space="preserve"> as NAT </w:t>
+      </w:r>
+      <w:proofErr w:type="spellStart"/>
+      <w:r>
+        <w:t>and</w:t>
+      </w:r>
+      <w:proofErr w:type="spellEnd"/>
+      <w:r>
+        <w:t xml:space="preserve"> DNS, ICMP </w:t>
+      </w:r>
+      <w:proofErr w:type="spellStart"/>
+      <w:r>
+        <w:t>protocols</w:t>
+      </w:r>
+      <w:proofErr w:type="spellEnd"/>
+      <w:r>
+        <w:t xml:space="preserve"> </w:t>
+      </w:r>
+      <w:proofErr w:type="spellStart"/>
+      <w:r>
+        <w:t>and</w:t>
+      </w:r>
+      <w:proofErr w:type="spellEnd"/>
+      <w:r>
+        <w:t xml:space="preserve"> </w:t>
+      </w:r>
+      <w:proofErr w:type="spellStart"/>
+      <w:r>
+        <w:t>routing</w:t>
+      </w:r>
+      <w:proofErr w:type="spellEnd"/>
+      <w:r>
+        <w:t xml:space="preserve"> </w:t>
+      </w:r>
+      <w:proofErr w:type="spellStart"/>
+      <w:r>
+        <w:t>tables</w:t>
+      </w:r>
+      <w:proofErr w:type="spellEnd"/>
+      <w:r>
+        <w:t xml:space="preserve"> </w:t>
+      </w:r>
+      <w:proofErr w:type="spellStart"/>
+      <w:r>
+        <w:t>and</w:t>
+      </w:r>
+      <w:proofErr w:type="spellEnd"/>
+      <w:r>
+        <w:t xml:space="preserve"> ARP (</w:t>
+      </w:r>
+      <w:proofErr w:type="spellStart"/>
+      <w:r>
+        <w:t>communication</w:t>
+      </w:r>
+      <w:proofErr w:type="spellEnd"/>
+      <w:r>
+        <w:t xml:space="preserve"> </w:t>
+      </w:r>
+      <w:proofErr w:type="spellStart"/>
+      <w:r>
+        <w:t>between</w:t>
+      </w:r>
+      <w:proofErr w:type="spellEnd"/>
+      <w:r>
+        <w:t xml:space="preserve"> </w:t>
+      </w:r>
+      <w:proofErr w:type="spellStart"/>
+      <w:r>
+        <w:t>machines</w:t>
+      </w:r>
+      <w:proofErr w:type="spellEnd"/>
+      <w:r>
+        <w:t>).</w:t>
+      </w:r>
+    </w:p>
+    <w:p>
+      <w:pPr>
+        <w:spacing w:after="0" w:line="240" w:lineRule="auto"/>
+      </w:pPr>
+      <w:r>
+        <w:t xml:space="preserve"> </w:t>
+      </w:r>
+      <w:proofErr w:type="spellStart"/>
+      <w:r>
+        <w:t>With</w:t>
+      </w:r>
+      <w:proofErr w:type="spellEnd"/>
+      <w:r>
+        <w:t xml:space="preserve"> this </w:t>
+      </w:r>
+      <w:proofErr w:type="spellStart"/>
+      <w:r>
+        <w:t>project</w:t>
+      </w:r>
+      <w:proofErr w:type="spellEnd"/>
+      <w:r>
+        <w:t xml:space="preserve"> we </w:t>
+      </w:r>
+      <w:proofErr w:type="spellStart"/>
+      <w:r>
+        <w:t>were</w:t>
+      </w:r>
+      <w:proofErr w:type="spellEnd"/>
+      <w:r>
+        <w:t xml:space="preserve"> </w:t>
+      </w:r>
+      <w:proofErr w:type="spellStart"/>
+      <w:r>
+        <w:t>able</w:t>
+      </w:r>
+      <w:proofErr w:type="spellEnd"/>
+      <w:r>
+        <w:t xml:space="preserve"> to </w:t>
+      </w:r>
+      <w:proofErr w:type="spellStart"/>
+      <w:r>
+        <w:t>meet</w:t>
+      </w:r>
+      <w:proofErr w:type="spellEnd"/>
+      <w:r>
+        <w:t xml:space="preserve"> </w:t>
+      </w:r>
+      <w:proofErr w:type="spellStart"/>
+      <w:r>
+        <w:t>most</w:t>
+      </w:r>
+      <w:proofErr w:type="spellEnd"/>
+      <w:r>
+        <w:t xml:space="preserve"> </w:t>
+      </w:r>
+      <w:proofErr w:type="spellStart"/>
+      <w:r>
+        <w:t>of</w:t>
+      </w:r>
+      <w:proofErr w:type="spellEnd"/>
+      <w:r>
+        <w:t xml:space="preserve"> </w:t>
+      </w:r>
+      <w:proofErr w:type="spellStart"/>
+      <w:r>
+        <w:t>the</w:t>
+      </w:r>
+      <w:proofErr w:type="spellEnd"/>
+      <w:r>
+        <w:t xml:space="preserve"> </w:t>
+      </w:r>
+      <w:proofErr w:type="spellStart"/>
+      <w:r>
+        <w:t>objectives</w:t>
+      </w:r>
+      <w:proofErr w:type="spellEnd"/>
+      <w:r>
+        <w:t xml:space="preserve"> that </w:t>
+      </w:r>
+      <w:proofErr w:type="spellStart"/>
+      <w:r>
+        <w:t>were</w:t>
+      </w:r>
+      <w:proofErr w:type="spellEnd"/>
+      <w:r>
+        <w:t xml:space="preserve"> set out in </w:t>
+      </w:r>
+      <w:proofErr w:type="spellStart"/>
+      <w:r>
+        <w:t>the</w:t>
+      </w:r>
+      <w:proofErr w:type="spellEnd"/>
+      <w:r>
+        <w:t xml:space="preserve"> script.</w:t>
+      </w:r>
+    </w:p>
+    <w:p>
+      <w:pPr>
+        <w:rPr>
+          <w:b/>
+          <w:bCs/>
+          <w:sz w:val="32"/>
+          <w:szCs w:val="32"/>
+        </w:rPr>
+      </w:pPr>
+    </w:p>
+    <w:p>
+      <w:pPr>
+        <w:rPr>
+          <w:b/>
+          <w:bCs/>
+          <w:sz w:val="32"/>
+          <w:szCs w:val="32"/>
+        </w:rPr>
+      </w:pPr>
+    </w:p>
+    <w:p>
+      <w:pPr>
+        <w:rPr>
+          <w:b/>
+          <w:bCs/>
+          <w:sz w:val="32"/>
+          <w:szCs w:val="32"/>
+        </w:rPr>
+      </w:pPr>
+      <w:proofErr w:type="spellStart"/>
+      <w:r>
+        <w:rPr>
+          <w:b/>
+          <w:bCs/>
+          <w:sz w:val="32"/>
+          <w:szCs w:val="32"/>
+        </w:rPr>
+        <w:t>Annexes</w:t>
+      </w:r>
+      <w:proofErr w:type="spellEnd"/>
+      <w:r>
+        <w:rPr>
+          <w:b/>
+          <w:bCs/>
+          <w:sz w:val="32"/>
+          <w:szCs w:val="32"/>
+        </w:rPr>
+        <w:t>:</w:t>
       </w:r>
     </w:p>
     <w:p>
@@ -13914,7 +15072,7 @@
   <w:style w:type="paragraph" w:default="1" w:styleId="Normal">
     <w:name w:val="Normal"/>
     <w:qFormat/>
-    <w:rsid w:val="00F5635C"/>
+    <w:rsid w:val="005301BC"/>
   </w:style>
   <w:style w:type="paragraph" w:styleId="Ttulo1">
     <w:name w:val="heading 1"/>

</xml_diff>